<commit_message>
Commit from valcu.co on Wednesday at  8:55 pm EDT
</commit_message>
<xml_diff>
--- a/Series AA Preferred Stock Financing Term Sheet.docx
+++ b/Series AA Preferred Stock Financing Term Sheet.docx
@@ -16,7 +16,7 @@
           <w:rFonts w:cs="Times New Roman"/>
           <w:b/>
         </w:rPr>
-        <w:t>NEWCO, INC.</w:t>
+        <w:t>V_FIELD_COMPANY_NAME_UPCASE</w:t>
       </w:r>
     </w:p>
     <w:p>
@@ -61,15 +61,13 @@
           <w:b/>
         </w:rPr>
       </w:pPr>
-      <w:bookmarkStart w:id="0" w:name="_GoBack"/>
       <w:r>
         <w:rPr>
           <w:rFonts w:cs="Times New Roman"/>
           <w:b/>
         </w:rPr>
-        <w:t>October 1, 2010</w:t>
-      </w:r>
-      <w:bookmarkEnd w:id="0"/>
+        <w:t>v_field_date</w:t>
+      </w:r>
     </w:p>
     <w:p>
       <w:pPr>
@@ -84,7 +82,31 @@
         <w:rPr>
           <w:rFonts w:cs="Times New Roman"/>
         </w:rPr>
-        <w:t>This memorandum summarizes the principal terms proposed by NewCo, Inc, a Delaware corporation (the “</w:t>
+        <w:t xml:space="preserve">This memorandum summarizes the principal terms proposed by </w:t>
+      </w:r>
+      <w:r>
+        <w:rPr>
+          <w:rFonts w:cs="Times New Roman"/>
+        </w:rPr>
+        <w:t>v_field_company_name</w:t>
+      </w:r>
+      <w:r>
+        <w:rPr>
+          <w:rFonts w:cs="Times New Roman"/>
+        </w:rPr>
+        <w:t xml:space="preserve">, a Delaware </w:t>
+      </w:r>
+      <w:r>
+        <w:rPr>
+          <w:rFonts w:cs="Times New Roman"/>
+        </w:rPr>
+        <w:t>v_field_entity_type</w:t>
+      </w:r>
+      <w:r>
+        <w:rPr>
+          <w:rFonts w:cs="Times New Roman"/>
+        </w:rPr>
+        <w:t xml:space="preserve"> (the “</w:t>
       </w:r>
       <w:r>
         <w:rPr>
@@ -97,7 +119,19 @@
         <w:rPr>
           <w:rFonts w:cs="Times New Roman"/>
         </w:rPr>
-        <w:t>”), with respect to a private placement of its Series AA preferred stock.  This term sheet expires on November 1, 2010.</w:t>
+        <w:t xml:space="preserve">”), with respect to a private placement of its Series AA preferred stock. This term sheet expires on </w:t>
+      </w:r>
+      <w:r>
+        <w:rPr>
+          <w:rFonts w:cs="Times New Roman"/>
+        </w:rPr>
+        <w:t>v_field_expiration_date</w:t>
+      </w:r>
+      <w:r>
+        <w:rPr>
+          <w:rFonts w:cs="Times New Roman"/>
+        </w:rPr>
+        <w:t>.</w:t>
       </w:r>
     </w:p>
     <w:p>
@@ -138,7 +172,7 @@
     <w:tbl>
       <w:tblPr>
         <w:tblStyle w:val="TableGrid"/>
-        <w:tblW w:w="9558" w:type="dxa"/>
+        <w:tblW w:w="9576" w:type="dxa"/>
         <w:tblBorders>
           <w:top w:val="none" w:sz="0" w:space="0" w:color="auto"/>
           <w:left w:val="none" w:sz="0" w:space="0" w:color="auto"/>
@@ -147,18 +181,19 @@
           <w:insideH w:val="none" w:sz="0" w:space="0" w:color="auto"/>
           <w:insideV w:val="none" w:sz="0" w:space="0" w:color="auto"/>
         </w:tblBorders>
+        <w:tblLayout w:type="fixed"/>
         <w:tblLook w:val="04A0" w:firstRow="1" w:lastRow="0" w:firstColumn="1" w:lastColumn="0" w:noHBand="0" w:noVBand="1"/>
       </w:tblPr>
       <w:tblGrid>
-        <w:gridCol w:w="2394"/>
-        <w:gridCol w:w="1674"/>
-        <w:gridCol w:w="2394"/>
-        <w:gridCol w:w="3096"/>
+        <w:gridCol w:w="2256"/>
+        <w:gridCol w:w="2262"/>
+        <w:gridCol w:w="2610"/>
+        <w:gridCol w:w="2448"/>
       </w:tblGrid>
       <w:tr>
         <w:tc>
           <w:tcPr>
-            <w:tcW w:w="2394" w:type="dxa"/>
+            <w:tcW w:w="2256" w:type="dxa"/>
           </w:tcPr>
           <w:p>
             <w:pPr>
@@ -171,7 +206,7 @@
         </w:tc>
         <w:tc>
           <w:tcPr>
-            <w:tcW w:w="1674" w:type="dxa"/>
+            <w:tcW w:w="2262" w:type="dxa"/>
             <w:vAlign w:val="bottom"/>
           </w:tcPr>
           <w:p>
@@ -193,7 +228,7 @@
         </w:tc>
         <w:tc>
           <w:tcPr>
-            <w:tcW w:w="2394" w:type="dxa"/>
+            <w:tcW w:w="2610" w:type="dxa"/>
             <w:vAlign w:val="bottom"/>
           </w:tcPr>
           <w:p>
@@ -215,7 +250,7 @@
         </w:tc>
         <w:tc>
           <w:tcPr>
-            <w:tcW w:w="3096" w:type="dxa"/>
+            <w:tcW w:w="2448" w:type="dxa"/>
             <w:vAlign w:val="bottom"/>
           </w:tcPr>
           <w:p>
@@ -239,7 +274,7 @@
       <w:tr>
         <w:tc>
           <w:tcPr>
-            <w:tcW w:w="2394" w:type="dxa"/>
+            <w:tcW w:w="2256" w:type="dxa"/>
           </w:tcPr>
           <w:p>
             <w:pPr>
@@ -259,7 +294,7 @@
         </w:tc>
         <w:tc>
           <w:tcPr>
-            <w:tcW w:w="1674" w:type="dxa"/>
+            <w:tcW w:w="2262" w:type="dxa"/>
           </w:tcPr>
           <w:p>
             <w:pPr>
@@ -273,13 +308,13 @@
               <w:rPr>
                 <w:rFonts w:cs="Times New Roman"/>
               </w:rPr>
-              <w:t>800000</w:t>
-            </w:r>
-          </w:p>
-        </w:tc>
-        <w:tc>
-          <w:tcPr>
-            <w:tcW w:w="2394" w:type="dxa"/>
+              <w:t>v_field_outstanding_founder_common_shares_number</w:t>
+            </w:r>
+          </w:p>
+        </w:tc>
+        <w:tc>
+          <w:tcPr>
+            <w:tcW w:w="2610" w:type="dxa"/>
           </w:tcPr>
           <w:p>
             <w:pPr>
@@ -293,13 +328,13 @@
               <w:rPr>
                 <w:rFonts w:cs="Times New Roman"/>
               </w:rPr>
-              <w:t>60%</w:t>
-            </w:r>
-          </w:p>
-        </w:tc>
-        <w:tc>
-          <w:tcPr>
-            <w:tcW w:w="3096" w:type="dxa"/>
+              <w:t>v_field_outstanding_founder_common_shares_percent</w:t>
+            </w:r>
+          </w:p>
+        </w:tc>
+        <w:tc>
+          <w:tcPr>
+            <w:tcW w:w="2448" w:type="dxa"/>
           </w:tcPr>
           <w:p>
             <w:pPr>
@@ -321,7 +356,7 @@
       <w:tr>
         <w:tc>
           <w:tcPr>
-            <w:tcW w:w="2394" w:type="dxa"/>
+            <w:tcW w:w="2256" w:type="dxa"/>
           </w:tcPr>
           <w:p>
             <w:pPr>
@@ -335,13 +370,19 @@
               <w:rPr>
                 <w:rFonts w:cs="Times New Roman"/>
               </w:rPr>
+              <w:t xml:space="preserve">Granted </w:t>
+            </w:r>
+            <w:r>
+              <w:rPr>
+                <w:rFonts w:cs="Times New Roman"/>
+              </w:rPr>
               <w:t>Stock Option Plan</w:t>
             </w:r>
           </w:p>
         </w:tc>
         <w:tc>
           <w:tcPr>
-            <w:tcW w:w="1674" w:type="dxa"/>
+            <w:tcW w:w="2262" w:type="dxa"/>
           </w:tcPr>
           <w:p>
             <w:pPr>
@@ -355,13 +396,13 @@
               <w:rPr>
                 <w:rFonts w:cs="Times New Roman"/>
               </w:rPr>
-              <w:t>150000</w:t>
-            </w:r>
-          </w:p>
-        </w:tc>
-        <w:tc>
-          <w:tcPr>
-            <w:tcW w:w="2394" w:type="dxa"/>
+              <w:t>v_field_granted_option_shares_number</w:t>
+            </w:r>
+          </w:p>
+        </w:tc>
+        <w:tc>
+          <w:tcPr>
+            <w:tcW w:w="2610" w:type="dxa"/>
           </w:tcPr>
           <w:p>
             <w:pPr>
@@ -375,13 +416,13 @@
               <w:rPr>
                 <w:rFonts w:cs="Times New Roman"/>
               </w:rPr>
-              <w:t>11.25%</w:t>
-            </w:r>
-          </w:p>
-        </w:tc>
-        <w:tc>
-          <w:tcPr>
-            <w:tcW w:w="3096" w:type="dxa"/>
+              <w:t>v_field_granted_option_shares_ percent</w:t>
+            </w:r>
+          </w:p>
+        </w:tc>
+        <w:tc>
+          <w:tcPr>
+            <w:tcW w:w="2448" w:type="dxa"/>
           </w:tcPr>
           <w:p>
             <w:pPr>
@@ -403,7 +444,7 @@
       <w:tr>
         <w:tc>
           <w:tcPr>
-            <w:tcW w:w="2394" w:type="dxa"/>
+            <w:tcW w:w="2256" w:type="dxa"/>
           </w:tcPr>
           <w:p>
             <w:pPr>
@@ -417,13 +458,31 @@
               <w:rPr>
                 <w:rFonts w:cs="Times New Roman"/>
               </w:rPr>
-              <w:t>TechStars</w:t>
-            </w:r>
-          </w:p>
-        </w:tc>
-        <w:tc>
-          <w:tcPr>
-            <w:tcW w:w="1674" w:type="dxa"/>
+              <w:t>Available</w:t>
+            </w:r>
+            <w:r>
+              <w:rPr>
+                <w:rFonts w:cs="Times New Roman"/>
+              </w:rPr>
+              <w:t xml:space="preserve"> Stock</w:t>
+            </w:r>
+            <w:r>
+              <w:rPr>
+                <w:rFonts w:cs="Times New Roman"/>
+              </w:rPr>
+              <w:t xml:space="preserve"> </w:t>
+            </w:r>
+            <w:r>
+              <w:rPr>
+                <w:rFonts w:cs="Times New Roman"/>
+              </w:rPr>
+              <w:t>Option Plan</w:t>
+            </w:r>
+          </w:p>
+        </w:tc>
+        <w:tc>
+          <w:tcPr>
+            <w:tcW w:w="2262" w:type="dxa"/>
           </w:tcPr>
           <w:p>
             <w:pPr>
@@ -437,13 +496,13 @@
               <w:rPr>
                 <w:rFonts w:cs="Times New Roman"/>
               </w:rPr>
-              <w:t>50000</w:t>
-            </w:r>
-          </w:p>
-        </w:tc>
-        <w:tc>
-          <w:tcPr>
-            <w:tcW w:w="2394" w:type="dxa"/>
+              <w:t>v_field_available_option_shares_number</w:t>
+            </w:r>
+          </w:p>
+        </w:tc>
+        <w:tc>
+          <w:tcPr>
+            <w:tcW w:w="2610" w:type="dxa"/>
           </w:tcPr>
           <w:p>
             <w:pPr>
@@ -457,13 +516,13 @@
               <w:rPr>
                 <w:rFonts w:cs="Times New Roman"/>
               </w:rPr>
-              <w:t>3.75%</w:t>
-            </w:r>
-          </w:p>
-        </w:tc>
-        <w:tc>
-          <w:tcPr>
-            <w:tcW w:w="3096" w:type="dxa"/>
+              <w:t>v_field_available_option_shares_ percent</w:t>
+            </w:r>
+          </w:p>
+        </w:tc>
+        <w:tc>
+          <w:tcPr>
+            <w:tcW w:w="2448" w:type="dxa"/>
           </w:tcPr>
           <w:p>
             <w:pPr>
@@ -485,7 +544,7 @@
       <w:tr>
         <w:tc>
           <w:tcPr>
-            <w:tcW w:w="2394" w:type="dxa"/>
+            <w:tcW w:w="2256" w:type="dxa"/>
           </w:tcPr>
           <w:p>
             <w:pPr>
@@ -499,13 +558,13 @@
               <w:rPr>
                 <w:rFonts w:cs="Times New Roman"/>
               </w:rPr>
-              <w:t>Series AA Investors</w:t>
-            </w:r>
-          </w:p>
-        </w:tc>
-        <w:tc>
-          <w:tcPr>
-            <w:tcW w:w="1674" w:type="dxa"/>
+              <w:t>v_field_incubator_accelerator_name</w:t>
+            </w:r>
+          </w:p>
+        </w:tc>
+        <w:tc>
+          <w:tcPr>
+            <w:tcW w:w="2262" w:type="dxa"/>
           </w:tcPr>
           <w:p>
             <w:pPr>
@@ -519,13 +578,13 @@
               <w:rPr>
                 <w:rFonts w:cs="Times New Roman"/>
               </w:rPr>
-              <w:t>333333</w:t>
-            </w:r>
-          </w:p>
-        </w:tc>
-        <w:tc>
-          <w:tcPr>
-            <w:tcW w:w="2394" w:type="dxa"/>
+              <w:t>v_field_incubator_accelerator_shares_number</w:t>
+            </w:r>
+          </w:p>
+        </w:tc>
+        <w:tc>
+          <w:tcPr>
+            <w:tcW w:w="2610" w:type="dxa"/>
           </w:tcPr>
           <w:p>
             <w:pPr>
@@ -539,13 +598,13 @@
               <w:rPr>
                 <w:rFonts w:cs="Times New Roman"/>
               </w:rPr>
-              <w:t>25%</w:t>
-            </w:r>
-          </w:p>
-        </w:tc>
-        <w:tc>
-          <w:tcPr>
-            <w:tcW w:w="3096" w:type="dxa"/>
+              <w:t>v_field_incubator_accelerator_shares_ percent</w:t>
+            </w:r>
+          </w:p>
+        </w:tc>
+        <w:tc>
+          <w:tcPr>
+            <w:tcW w:w="2448" w:type="dxa"/>
           </w:tcPr>
           <w:p>
             <w:pPr>
@@ -559,7 +618,7 @@
               <w:rPr>
                 <w:rFonts w:cs="Times New Roman"/>
               </w:rPr>
-              <w:t>Series AA Preferred Stock</w:t>
+              <w:t>Common</w:t>
             </w:r>
           </w:p>
         </w:tc>
@@ -567,7 +626,7 @@
       <w:tr>
         <w:tc>
           <w:tcPr>
-            <w:tcW w:w="2394" w:type="dxa"/>
+            <w:tcW w:w="2256" w:type="dxa"/>
           </w:tcPr>
           <w:p>
             <w:pPr>
@@ -581,13 +640,95 @@
               <w:rPr>
                 <w:rFonts w:cs="Times New Roman"/>
               </w:rPr>
+              <w:t>Series AA Investors</w:t>
+            </w:r>
+          </w:p>
+        </w:tc>
+        <w:tc>
+          <w:tcPr>
+            <w:tcW w:w="2262" w:type="dxa"/>
+          </w:tcPr>
+          <w:p>
+            <w:pPr>
+              <w:spacing w:after="240"/>
+              <w:jc w:val="right"/>
+              <w:rPr>
+                <w:rFonts w:cs="Times New Roman"/>
+              </w:rPr>
+            </w:pPr>
+            <w:r>
+              <w:rPr>
+                <w:rFonts w:cs="Times New Roman"/>
+              </w:rPr>
+              <w:t>v_field_investor_shares_number</w:t>
+            </w:r>
+          </w:p>
+        </w:tc>
+        <w:tc>
+          <w:tcPr>
+            <w:tcW w:w="2610" w:type="dxa"/>
+          </w:tcPr>
+          <w:p>
+            <w:pPr>
+              <w:spacing w:after="240"/>
+              <w:jc w:val="right"/>
+              <w:rPr>
+                <w:rFonts w:cs="Times New Roman"/>
+              </w:rPr>
+            </w:pPr>
+            <w:r>
+              <w:rPr>
+                <w:rFonts w:cs="Times New Roman"/>
+              </w:rPr>
+              <w:t>v_field_investor_shares_ percent</w:t>
+            </w:r>
+          </w:p>
+        </w:tc>
+        <w:tc>
+          <w:tcPr>
+            <w:tcW w:w="2448" w:type="dxa"/>
+          </w:tcPr>
+          <w:p>
+            <w:pPr>
+              <w:spacing w:after="240"/>
+              <w:jc w:val="right"/>
+              <w:rPr>
+                <w:rFonts w:cs="Times New Roman"/>
+              </w:rPr>
+            </w:pPr>
+            <w:r>
+              <w:rPr>
+                <w:rFonts w:cs="Times New Roman"/>
+              </w:rPr>
+              <w:t>Series AA Preferred Stock</w:t>
+            </w:r>
+          </w:p>
+        </w:tc>
+      </w:tr>
+      <w:tr>
+        <w:tc>
+          <w:tcPr>
+            <w:tcW w:w="2256" w:type="dxa"/>
+          </w:tcPr>
+          <w:p>
+            <w:pPr>
+              <w:spacing w:after="240"/>
+              <w:jc w:val="both"/>
+              <w:rPr>
+                <w:rFonts w:cs="Times New Roman"/>
+              </w:rPr>
+            </w:pPr>
+            <w:r>
+              <w:rPr>
+                <w:rFonts w:cs="Times New Roman"/>
+              </w:rPr>
               <w:t>Total</w:t>
             </w:r>
           </w:p>
         </w:tc>
         <w:tc>
           <w:tcPr>
-            <w:tcW w:w="1674" w:type="dxa"/>
+            <w:tcW w:w="2262" w:type="dxa"/>
           </w:tcPr>
           <w:p>
             <w:pPr>
@@ -601,13 +742,13 @@
               <w:rPr>
                 <w:rFonts w:cs="Times New Roman"/>
               </w:rPr>
-              <w:t>1333333</w:t>
-            </w:r>
-          </w:p>
-        </w:tc>
-        <w:tc>
-          <w:tcPr>
-            <w:tcW w:w="2394" w:type="dxa"/>
+              <w:t>v_field_total_shares_number</w:t>
+            </w:r>
+          </w:p>
+        </w:tc>
+        <w:tc>
+          <w:tcPr>
+            <w:tcW w:w="2610" w:type="dxa"/>
           </w:tcPr>
           <w:p>
             <w:pPr>
@@ -627,7 +768,7 @@
         </w:tc>
         <w:tc>
           <w:tcPr>
-            <w:tcW w:w="3096" w:type="dxa"/>
+            <w:tcW w:w="2448" w:type="dxa"/>
           </w:tcPr>
           <w:p>
             <w:pPr>
@@ -706,8 +847,8 @@
         <w:tblLook w:val="04A0" w:firstRow="1" w:lastRow="0" w:firstColumn="1" w:lastColumn="0" w:noHBand="0" w:noVBand="1"/>
       </w:tblPr>
       <w:tblGrid>
-        <w:gridCol w:w="3978"/>
-        <w:gridCol w:w="5598"/>
+        <w:gridCol w:w="2454"/>
+        <w:gridCol w:w="7122"/>
       </w:tblGrid>
       <w:tr>
         <w:tc>
@@ -746,7 +887,19 @@
               <w:rPr>
                 <w:rFonts w:cs="Times New Roman"/>
               </w:rPr>
-              <w:t>Up to [333,333] shares.</w:t>
+              <w:t xml:space="preserve">Up to </w:t>
+            </w:r>
+            <w:r>
+              <w:rPr>
+                <w:rFonts w:cs="Times New Roman"/>
+              </w:rPr>
+              <w:t>v_field_investor_shares_number</w:t>
+            </w:r>
+            <w:r>
+              <w:rPr>
+                <w:rFonts w:cs="Times New Roman"/>
+              </w:rPr>
+              <w:t xml:space="preserve"> shares.</w:t>
             </w:r>
           </w:p>
         </w:tc>
@@ -768,7 +921,14 @@
               <w:rPr>
                 <w:rFonts w:cs="Times New Roman"/>
               </w:rPr>
-              <w:t>Price Per Series AA Share:</w:t>
+              <w:t xml:space="preserve">Price Per Series AA </w:t>
+            </w:r>
+            <w:r>
+              <w:rPr>
+                <w:rFonts w:cs="Times New Roman"/>
+              </w:rPr>
+              <w:lastRenderedPageBreak/>
+              <w:t>Share:</w:t>
             </w:r>
           </w:p>
         </w:tc>
@@ -788,7 +948,14 @@
               <w:rPr>
                 <w:rFonts w:cs="Times New Roman"/>
               </w:rPr>
-              <w:t>$[1.50] (the “</w:t>
+              <w:lastRenderedPageBreak/>
+              <w:t>v_field_original_issue_price_precise_dollar_per_share</w:t>
+            </w:r>
+            <w:r>
+              <w:rPr>
+                <w:rFonts w:cs="Times New Roman"/>
+              </w:rPr>
+              <w:t xml:space="preserve"> (the “</w:t>
             </w:r>
             <w:r>
               <w:rPr>
@@ -801,7 +968,26 @@
               <w:rPr>
                 <w:rFonts w:cs="Times New Roman"/>
               </w:rPr>
-              <w:t>”).  The Original Purchase Price represents a post-money valuation of $[2,000,000].</w:t>
+              <w:t>”).  The Original Purchase Price represents a post-</w:t>
+            </w:r>
+            <w:r>
+              <w:rPr>
+                <w:rFonts w:cs="Times New Roman"/>
+              </w:rPr>
+              <w:lastRenderedPageBreak/>
+              <w:t xml:space="preserve">money valuation of </w:t>
+            </w:r>
+            <w:r>
+              <w:rPr>
+                <w:rFonts w:cs="Times New Roman"/>
+              </w:rPr>
+              <w:t>v_field_post_money_dollar_valuation</w:t>
+            </w:r>
+            <w:r>
+              <w:rPr>
+                <w:rFonts w:cs="Times New Roman"/>
+              </w:rPr>
+              <w:t>.</w:t>
             </w:r>
           </w:p>
         </w:tc>
@@ -823,6 +1009,7 @@
               <w:rPr>
                 <w:rFonts w:cs="Times New Roman"/>
               </w:rPr>
+              <w:lastRenderedPageBreak/>
               <w:t>Total Amount of Offering:</w:t>
             </w:r>
           </w:p>
@@ -843,7 +1030,43 @@
               <w:rPr>
                 <w:rFonts w:cs="Times New Roman"/>
               </w:rPr>
-              <w:t>Up to $[500,000], but not less than $[250,000].</w:t>
+              <w:t xml:space="preserve">Up to </w:t>
+            </w:r>
+            <w:r>
+              <w:rPr>
+                <w:rFonts w:cs="Times New Roman"/>
+              </w:rPr>
+              <w:t>v_field_maximum_offering_dollar_amount</w:t>
+            </w:r>
+            <w:r>
+              <w:rPr>
+                <w:rFonts w:cs="Times New Roman"/>
+              </w:rPr>
+              <w:t xml:space="preserve">, but not less than </w:t>
+            </w:r>
+            <w:r>
+              <w:rPr>
+                <w:rFonts w:cs="Times New Roman"/>
+              </w:rPr>
+              <w:t>v_field_</w:t>
+            </w:r>
+            <w:r>
+              <w:rPr>
+                <w:rFonts w:cs="Times New Roman"/>
+              </w:rPr>
+              <w:t>min</w:t>
+            </w:r>
+            <w:r>
+              <w:rPr>
+                <w:rFonts w:cs="Times New Roman"/>
+              </w:rPr>
+              <w:t>imum_offering_dollar_amount</w:t>
+            </w:r>
+            <w:r>
+              <w:rPr>
+                <w:rFonts w:cs="Times New Roman"/>
+              </w:rPr>
+              <w:t>.</w:t>
             </w:r>
           </w:p>
         </w:tc>
@@ -904,7 +1127,6 @@
               </w:numPr>
             </w:pPr>
             <w:r>
-              <w:lastRenderedPageBreak/>
               <w:t>Liquidation Preference:</w:t>
             </w:r>
           </w:p>
@@ -979,7 +1201,19 @@
               <w:rPr>
                 <w:rFonts w:cs="Times New Roman"/>
               </w:rPr>
-              <w:t>The holders of the Series AA shall have the right to convert the Series AA, at any time, into shares of Common Stock.  The initial conversion rate shall be 1:1, subject to adjustment as provided below.  The Series A shall be automatically converted into Common Stock (i) if the holders of at least a majority of the outstanding Series AA consent to such conversion or (ii) upon the closing of a firmly underwritten public offering of shares of Common Stock of the Company offering with total proceeds to the Company of not less than fifteen million dollars ($15,000,000) (before deduction of underwriters’ commissions and expenses) (a “</w:t>
+              <w:t>The holders of the Series AA shall have the right to convert the Series AA, at any time, into shares of Common Stock.  The initial conversion rate shall be 1:1, subject to adjustment as provided below.  The Series A</w:t>
+            </w:r>
+            <w:r>
+              <w:rPr>
+                <w:rFonts w:cs="Times New Roman"/>
+              </w:rPr>
+              <w:t>A</w:t>
+            </w:r>
+            <w:r>
+              <w:rPr>
+                <w:rFonts w:cs="Times New Roman"/>
+              </w:rPr>
+              <w:t xml:space="preserve"> shall be automatically converted into Common Stock (i) if the holders of at least a majority of the outstanding Series AA consent to such conversion or (ii) upon the closing of a firmly underwritten public offering of shares of Common Stock of the Company offering with total proceeds to the Company of not less than fifteen million dollars ($15,000,000) (before deduction of underwriters’ commissions and expenses) (a “</w:t>
             </w:r>
             <w:r>
               <w:rPr>
@@ -1034,7 +1268,151 @@
               <w:rPr>
                 <w:rFonts w:cs="Times New Roman"/>
               </w:rPr>
-              <w:t>The size of the Company’s Board of Directors shall be set at 3.  The Board shall initially be comprised of [Founder Name 1] and [Founder Name 2] as representatives of the Common Stock, and [Investor Name] as a representative of the Series AA investors; provided that such Series AA board seat shall terminate in the event that the Series AA Stockholders do not retain at least 5% of the Company’s capital stock calculated on an a fully diluted basis.</w:t>
+              <w:t xml:space="preserve">v_field_custom_board_terms_applicability </w:t>
+            </w:r>
+            <w:r>
+              <w:rPr>
+                <w:rFonts w:cs="Times New Roman"/>
+              </w:rPr>
+              <w:t xml:space="preserve">The size of the Company’s Board of Directors shall be set at </w:t>
+            </w:r>
+            <w:r>
+              <w:rPr>
+                <w:rFonts w:cs="Times New Roman"/>
+              </w:rPr>
+              <w:t>v_field_board_seats_number</w:t>
+            </w:r>
+            <w:r>
+              <w:rPr>
+                <w:rFonts w:cs="Times New Roman"/>
+              </w:rPr>
+              <w:t>.  The Board shall initially be comprised of</w:t>
+            </w:r>
+            <w:r>
+              <w:rPr>
+                <w:rFonts w:cs="Times New Roman"/>
+              </w:rPr>
+              <w:t xml:space="preserve"> v_field_board_member_hashes_each v_field_board_member_hashed_name</w:t>
+            </w:r>
+            <w:r>
+              <w:rPr>
+                <w:rFonts w:cs="Times New Roman"/>
+              </w:rPr>
+              <w:t xml:space="preserve"> as representatives of the </w:t>
+            </w:r>
+            <w:r>
+              <w:rPr>
+                <w:rFonts w:cs="Times New Roman"/>
+              </w:rPr>
+              <w:t>v_field_board_member_hashed_series_of_stock_representing v_field_board_member_hashed_include_sunset_on_right_applicability</w:t>
+            </w:r>
+            <w:r>
+              <w:rPr>
+                <w:rFonts w:cs="Times New Roman"/>
+              </w:rPr>
+              <w:t>; provided that such board seat shall terminate in the event that the Stockholders</w:t>
+            </w:r>
+            <w:r>
+              <w:rPr>
+                <w:rFonts w:cs="Times New Roman"/>
+              </w:rPr>
+              <w:t xml:space="preserve"> entitled to such right</w:t>
+            </w:r>
+            <w:r>
+              <w:rPr>
+                <w:rFonts w:cs="Times New Roman"/>
+              </w:rPr>
+              <w:t xml:space="preserve"> do not retain at least 5% of the Company’s capital stock calculated on an a fully diluted basis</w:t>
+            </w:r>
+            <w:r>
+              <w:rPr>
+                <w:rFonts w:cs="Times New Roman"/>
+              </w:rPr>
+              <w:t xml:space="preserve"> v_field_end v_field_comm_conjunctive v_field_end</w:t>
+            </w:r>
+            <w:r>
+              <w:rPr>
+                <w:rFonts w:cs="Times New Roman"/>
+              </w:rPr>
+              <w:t>.</w:t>
+            </w:r>
+            <w:r>
+              <w:rPr>
+                <w:rFonts w:cs="Times New Roman"/>
+              </w:rPr>
+              <w:t xml:space="preserve"> v_field_else </w:t>
+            </w:r>
+            <w:r>
+              <w:rPr>
+                <w:rFonts w:cs="Times New Roman"/>
+              </w:rPr>
+              <w:t xml:space="preserve">The size of the Company’s Board of Directors shall be set at 3.  The Board shall initially be comprised of </w:t>
+            </w:r>
+            <w:r>
+              <w:rPr>
+                <w:rFonts w:cs="Times New Roman"/>
+              </w:rPr>
+              <w:t>v_field_founder</w:t>
+            </w:r>
+            <w:r>
+              <w:rPr>
+                <w:rFonts w:cs="Times New Roman"/>
+              </w:rPr>
+              <w:t>_name</w:t>
+            </w:r>
+            <w:r>
+              <w:rPr>
+                <w:rFonts w:cs="Times New Roman"/>
+              </w:rPr>
+              <w:t>_1</w:t>
+            </w:r>
+            <w:r>
+              <w:rPr>
+                <w:rFonts w:cs="Times New Roman"/>
+              </w:rPr>
+              <w:t xml:space="preserve"> and </w:t>
+            </w:r>
+            <w:r>
+              <w:rPr>
+                <w:rFonts w:cs="Times New Roman"/>
+              </w:rPr>
+              <w:t>v_field_founder</w:t>
+            </w:r>
+            <w:r>
+              <w:rPr>
+                <w:rFonts w:cs="Times New Roman"/>
+              </w:rPr>
+              <w:t>_name</w:t>
+            </w:r>
+            <w:r>
+              <w:rPr>
+                <w:rFonts w:cs="Times New Roman"/>
+              </w:rPr>
+              <w:t>_2</w:t>
+            </w:r>
+            <w:r>
+              <w:rPr>
+                <w:rFonts w:cs="Times New Roman"/>
+              </w:rPr>
+              <w:t xml:space="preserve"> as representatives of the Common Stock, and </w:t>
+            </w:r>
+            <w:r>
+              <w:rPr>
+                <w:rFonts w:cs="Times New Roman"/>
+              </w:rPr>
+              <w:t>v_field_investor_rep_name</w:t>
+            </w:r>
+            <w:r>
+              <w:rPr>
+                <w:rFonts w:cs="Times New Roman"/>
+              </w:rPr>
+              <w:t xml:space="preserve"> as a representative of the Series AA investors; provided that such Series AA board seat shall terminate in the event that the Series AA Stockholders do not retain at least 5% of the Company’s capital stock calculated on an a fully diluted basis.</w:t>
+            </w:r>
+            <w:r>
+              <w:rPr>
+                <w:rFonts w:cs="Times New Roman"/>
+              </w:rPr>
+              <w:t xml:space="preserve"> v_field_end</w:t>
             </w:r>
           </w:p>
         </w:tc>
@@ -1160,7 +1538,31 @@
               <w:rPr>
                 <w:rFonts w:cs="Times New Roman"/>
               </w:rPr>
-              <w:t>The consent of holders of at least a majority of the Series A shall be required for any amendment to the Company’s Certificate of Incorporation which adversely affects the rights, preferences or privileges of the Series A.</w:t>
+              <w:t>The consent of holders of at least a majority of the Series A</w:t>
+            </w:r>
+            <w:r>
+              <w:rPr>
+                <w:rFonts w:cs="Times New Roman"/>
+              </w:rPr>
+              <w:t>A</w:t>
+            </w:r>
+            <w:r>
+              <w:rPr>
+                <w:rFonts w:cs="Times New Roman"/>
+              </w:rPr>
+              <w:t xml:space="preserve"> shall be required for any amendment to the Company’s Certificate of Incorporation which adversely affects the rights, preferences or privileges of the Series A</w:t>
+            </w:r>
+            <w:r>
+              <w:rPr>
+                <w:rFonts w:cs="Times New Roman"/>
+              </w:rPr>
+              <w:t>A</w:t>
+            </w:r>
+            <w:r>
+              <w:rPr>
+                <w:rFonts w:cs="Times New Roman"/>
+              </w:rPr>
+              <w:t>.</w:t>
             </w:r>
           </w:p>
         </w:tc>
@@ -1202,7 +1604,31 @@
               <w:rPr>
                 <w:rFonts w:cs="Times New Roman"/>
               </w:rPr>
-              <w:t>Upon the closing of an additional financing round pursuant to which the company grants customary investors rights, the holders of Series AA shares shall be made parties to any investors rights agreement (or similar agreement providing for information, voting, registration, preemptive or similar rights);  provided that, each Series AA Holder must execute such agreement and be subject to the terms of such agreement in the same manner as other investors and such right shall terminate following the company’s closing of additional equity investments of more than  $750,000 (a “</w:t>
+              <w:t>Upon the closing of an additional financing round pursuant to which the company grants customary investors rights, the holders of Series AA shares shall be made parties to any investors rights agreement (or similar agreement providing for information, voting, registration, preemptive or similar rights);  provided that, each Series AA Holder must execute such agreement and be subject to the terms of such agreement in the same manner as other investors and such right shall terminate following the company’s closing of additional equity investments of more than</w:t>
+            </w:r>
+            <w:r>
+              <w:rPr>
+                <w:rFonts w:cs="Times New Roman"/>
+              </w:rPr>
+              <w:t xml:space="preserve"> v_field_custom_qualified_financing_threshold_applicability v_field_custom_qualified_financing_dollar_threshold v_field_else</w:t>
+            </w:r>
+            <w:r>
+              <w:rPr>
+                <w:rFonts w:cs="Times New Roman"/>
+              </w:rPr>
+              <w:t xml:space="preserve">  $750,000</w:t>
+            </w:r>
+            <w:r>
+              <w:rPr>
+                <w:rFonts w:cs="Times New Roman"/>
+              </w:rPr>
+              <w:t xml:space="preserve"> v_field_end</w:t>
+            </w:r>
+            <w:r>
+              <w:rPr>
+                <w:rFonts w:cs="Times New Roman"/>
+              </w:rPr>
+              <w:t xml:space="preserve"> (a “</w:t>
             </w:r>
             <w:r>
               <w:rPr>
@@ -1368,13 +1794,458 @@
         <w:rPr>
           <w:rFonts w:cs="Times New Roman"/>
         </w:rPr>
+        <w:t>v_field_custom_additional_terms_applicability</w:t>
+      </w:r>
+    </w:p>
+    <w:p>
+      <w:pPr>
+        <w:spacing w:after="240"/>
+        <w:jc w:val="both"/>
+        <w:rPr>
+          <w:rFonts w:cs="Times New Roman"/>
+        </w:rPr>
+      </w:pPr>
+      <w:r>
+        <w:rPr>
+          <w:rFonts w:cs="Times New Roman"/>
+        </w:rPr>
+        <w:t>v_field_custom_additional_terms_language</w:t>
+      </w:r>
+    </w:p>
+    <w:p>
+      <w:pPr>
+        <w:spacing w:after="240"/>
+        <w:jc w:val="both"/>
+        <w:rPr>
+          <w:rFonts w:cs="Times New Roman"/>
+        </w:rPr>
+      </w:pPr>
+      <w:r>
+        <w:rPr>
+          <w:rFonts w:cs="Times New Roman"/>
+        </w:rPr>
+        <w:t>v_field_end</w:t>
+      </w:r>
+    </w:p>
+    <w:p>
+      <w:pPr>
+        <w:spacing w:after="240"/>
+        <w:jc w:val="both"/>
+        <w:rPr>
+          <w:rFonts w:cs="Times New Roman"/>
+        </w:rPr>
+      </w:pPr>
+      <w:r>
+        <w:rPr>
+          <w:rFonts w:cs="Times New Roman"/>
+        </w:rPr>
         <w:t>The investment shall be made pursuant to a subscription agreement and other documentation reasonably acceptable to the Company and the investors.  The term sheet is not legally binding on any parties and is subject to the satisfactory completion of due diligence and the execution of mutually agreed upon definitive documents.</w:t>
       </w:r>
     </w:p>
+    <w:p>
+      <w:pPr>
+        <w:spacing w:after="240"/>
+        <w:jc w:val="both"/>
+        <w:rPr>
+          <w:rFonts w:cs="Times New Roman"/>
+        </w:rPr>
+      </w:pPr>
+      <w:r>
+        <w:rPr>
+          <w:rFonts w:cs="Times New Roman"/>
+        </w:rPr>
+        <w:t>v_field_include_signature_blocks_applicability</w:t>
+      </w:r>
+    </w:p>
+    <w:p>
+      <w:pPr>
+        <w:spacing w:after="240"/>
+        <w:jc w:val="both"/>
+        <w:rPr>
+          <w:rFonts w:cs="Times New Roman"/>
+        </w:rPr>
+      </w:pPr>
+    </w:p>
+    <w:p>
+      <w:pPr>
+        <w:spacing w:after="240"/>
+        <w:jc w:val="both"/>
+        <w:rPr>
+          <w:rFonts w:cs="Times New Roman"/>
+        </w:rPr>
+        <w:sectPr>
+          <w:footerReference w:type="even" r:id="rId8"/>
+          <w:footerReference w:type="default" r:id="rId9"/>
+          <w:footerReference w:type="first" r:id="rId10"/>
+          <w:pgSz w:w="12240" w:h="15840"/>
+          <w:pgMar w:top="1440" w:right="1440" w:bottom="1440" w:left="1440" w:header="720" w:footer="720" w:gutter="0"/>
+          <w:cols w:space="720"/>
+          <w:titlePg/>
+          <w:docGrid w:linePitch="360"/>
+        </w:sectPr>
+      </w:pPr>
+    </w:p>
+    <w:p>
+      <w:pPr>
+        <w:spacing w:after="240"/>
+        <w:jc w:val="both"/>
+        <w:rPr>
+          <w:rFonts w:cs="Times New Roman"/>
+        </w:rPr>
+      </w:pPr>
+      <w:r>
+        <w:rPr>
+          <w:rFonts w:cs="Times New Roman"/>
+        </w:rPr>
+        <w:t>Accepted and Agreed</w:t>
+      </w:r>
+      <w:r>
+        <w:rPr>
+          <w:rFonts w:cs="Times New Roman"/>
+        </w:rPr>
+        <w:t>:</w:t>
+      </w:r>
+    </w:p>
+    <w:p>
+      <w:pPr>
+        <w:spacing w:after="240"/>
+        <w:jc w:val="both"/>
+        <w:rPr>
+          <w:rFonts w:cs="Times New Roman"/>
+          <w:b/>
+        </w:rPr>
+      </w:pPr>
+      <w:r>
+        <w:rPr>
+          <w:rFonts w:cs="Times New Roman"/>
+          <w:b/>
+        </w:rPr>
+        <w:t>COMPANY:</w:t>
+      </w:r>
+    </w:p>
+    <w:p>
+      <w:pPr>
+        <w:spacing w:after="240"/>
+        <w:jc w:val="both"/>
+        <w:rPr>
+          <w:rFonts w:cs="Times New Roman"/>
+          <w:b/>
+        </w:rPr>
+      </w:pPr>
+      <w:r>
+        <w:rPr>
+          <w:rFonts w:cs="Times New Roman"/>
+          <w:b/>
+        </w:rPr>
+        <w:t>v_field_company_name_upcase</w:t>
+      </w:r>
+    </w:p>
+    <w:p>
+      <w:pPr>
+        <w:spacing w:after="240"/>
+        <w:jc w:val="both"/>
+        <w:rPr>
+          <w:rFonts w:cs="Times New Roman"/>
+        </w:rPr>
+      </w:pPr>
+      <w:r>
+        <w:rPr>
+          <w:rFonts w:cs="Times New Roman"/>
+        </w:rPr>
+        <w:t>v_sig_company_chained</w:t>
+      </w:r>
+      <w:r>
+        <w:rPr>
+          <w:rFonts w:cs="Times New Roman"/>
+        </w:rPr>
+        <w:t>_titled</w:t>
+      </w:r>
+    </w:p>
+    <w:p>
+      <w:pPr>
+        <w:spacing w:after="240"/>
+        <w:jc w:val="both"/>
+        <w:rPr>
+          <w:rFonts w:cs="Times New Roman"/>
+        </w:rPr>
+      </w:pPr>
+      <w:r>
+        <w:rPr>
+          <w:rFonts w:cs="Times New Roman"/>
+        </w:rPr>
+        <w:t>v_field_else</w:t>
+      </w:r>
+    </w:p>
+    <w:p>
+      <w:pPr>
+        <w:jc w:val="both"/>
+        <w:rPr>
+          <w:rFonts w:cs="Times New Roman"/>
+        </w:rPr>
+      </w:pPr>
+      <w:r>
+        <w:rPr>
+          <w:rFonts w:cs="Times New Roman"/>
+        </w:rPr>
+        <w:t>By:________________________</w:t>
+      </w:r>
+    </w:p>
+    <w:p>
+      <w:pPr>
+        <w:jc w:val="both"/>
+        <w:rPr>
+          <w:rFonts w:cs="Times New Roman"/>
+        </w:rPr>
+      </w:pPr>
+      <w:r>
+        <w:rPr>
+          <w:rFonts w:cs="Times New Roman"/>
+        </w:rPr>
+        <w:t>Name: v_field_company_signer_name</w:t>
+      </w:r>
+    </w:p>
+    <w:p>
+      <w:pPr>
+        <w:spacing w:after="240"/>
+        <w:jc w:val="both"/>
+        <w:rPr>
+          <w:rFonts w:cs="Times New Roman"/>
+        </w:rPr>
+      </w:pPr>
+      <w:r>
+        <w:rPr>
+          <w:rFonts w:cs="Times New Roman"/>
+        </w:rPr>
+        <w:t>Title: v_field_company_signer_title</w:t>
+      </w:r>
+    </w:p>
+    <w:p>
+      <w:pPr>
+        <w:spacing w:after="240"/>
+        <w:jc w:val="both"/>
+        <w:rPr>
+          <w:rFonts w:cs="Times New Roman"/>
+        </w:rPr>
+      </w:pPr>
+      <w:r>
+        <w:rPr>
+          <w:rFonts w:cs="Times New Roman"/>
+        </w:rPr>
+        <w:t>v_field_end</w:t>
+      </w:r>
+    </w:p>
+    <w:p>
+      <w:pPr>
+        <w:spacing w:after="240"/>
+        <w:jc w:val="both"/>
+        <w:rPr>
+          <w:rFonts w:cs="Times New Roman"/>
+        </w:rPr>
+      </w:pPr>
+      <w:r>
+        <w:rPr>
+          <w:rFonts w:cs="Times New Roman"/>
+        </w:rPr>
+        <w:t>Accepted and Agreed:</w:t>
+      </w:r>
+    </w:p>
+    <w:p>
+      <w:pPr>
+        <w:spacing w:after="240"/>
+        <w:jc w:val="both"/>
+        <w:rPr>
+          <w:rFonts w:cs="Times New Roman"/>
+          <w:b/>
+        </w:rPr>
+      </w:pPr>
+      <w:r>
+        <w:rPr>
+          <w:rFonts w:cs="Times New Roman"/>
+          <w:b/>
+        </w:rPr>
+        <w:t>INVESTORS</w:t>
+      </w:r>
+      <w:r>
+        <w:rPr>
+          <w:rFonts w:cs="Times New Roman"/>
+          <w:b/>
+        </w:rPr>
+        <w:t>:</w:t>
+      </w:r>
+    </w:p>
+    <w:p>
+      <w:pPr>
+        <w:spacing w:after="240"/>
+        <w:jc w:val="both"/>
+        <w:rPr>
+          <w:rFonts w:cs="Times New Roman"/>
+        </w:rPr>
+      </w:pPr>
+      <w:r>
+        <w:rPr>
+          <w:rFonts w:cs="Times New Roman"/>
+        </w:rPr>
+        <w:t>v_sigs_investors</w:t>
+      </w:r>
+    </w:p>
+    <w:p>
+      <w:pPr>
+        <w:spacing w:after="240"/>
+        <w:jc w:val="both"/>
+        <w:rPr>
+          <w:rFonts w:cs="Times New Roman"/>
+        </w:rPr>
+      </w:pPr>
+      <w:r>
+        <w:rPr>
+          <w:rFonts w:cs="Times New Roman"/>
+        </w:rPr>
+        <w:t>v_sig_investor_chained_titled</w:t>
+      </w:r>
+    </w:p>
+    <w:p>
+      <w:pPr>
+        <w:spacing w:after="240"/>
+        <w:jc w:val="both"/>
+        <w:rPr>
+          <w:rFonts w:cs="Times New Roman"/>
+          <w:b/>
+        </w:rPr>
+      </w:pPr>
+      <w:r>
+        <w:rPr>
+          <w:rFonts w:cs="Times New Roman"/>
+          <w:b/>
+        </w:rPr>
+        <w:t>v_sigs_investors</w:t>
+      </w:r>
+      <w:r>
+        <w:rPr>
+          <w:rFonts w:cs="Times New Roman"/>
+          <w:b/>
+        </w:rPr>
+        <w:t>_hashed_name_upcase</w:t>
+      </w:r>
+    </w:p>
+    <w:p>
+      <w:pPr>
+        <w:spacing w:after="240"/>
+        <w:jc w:val="both"/>
+        <w:rPr>
+          <w:rFonts w:cs="Times New Roman"/>
+        </w:rPr>
+      </w:pPr>
+      <w:r>
+        <w:rPr>
+          <w:rFonts w:cs="Times New Roman"/>
+        </w:rPr>
+        <w:t>v_field_else</w:t>
+      </w:r>
+    </w:p>
+    <w:p>
+      <w:pPr>
+        <w:jc w:val="both"/>
+        <w:rPr>
+          <w:rFonts w:cs="Times New Roman"/>
+        </w:rPr>
+      </w:pPr>
+      <w:r>
+        <w:rPr>
+          <w:rFonts w:cs="Times New Roman"/>
+        </w:rPr>
+        <w:t>By:________________________</w:t>
+      </w:r>
+    </w:p>
+    <w:p>
+      <w:pPr>
+        <w:jc w:val="both"/>
+        <w:rPr>
+          <w:rFonts w:cs="Times New Roman"/>
+        </w:rPr>
+      </w:pPr>
+      <w:r>
+        <w:rPr>
+          <w:rFonts w:cs="Times New Roman"/>
+        </w:rPr>
+        <w:t>Name:</w:t>
+      </w:r>
+      <w:bookmarkStart w:id="0" w:name="_GoBack"/>
+      <w:bookmarkEnd w:id="0"/>
+      <w:r>
+        <w:rPr>
+          <w:rFonts w:cs="Times New Roman"/>
+        </w:rPr>
+        <w:t>_____________________</w:t>
+      </w:r>
+    </w:p>
+    <w:p>
+      <w:pPr>
+        <w:spacing w:after="240"/>
+        <w:jc w:val="both"/>
+        <w:rPr>
+          <w:rFonts w:cs="Times New Roman"/>
+        </w:rPr>
+      </w:pPr>
+      <w:r>
+        <w:rPr>
+          <w:rFonts w:cs="Times New Roman"/>
+        </w:rPr>
+        <w:t>Title:</w:t>
+      </w:r>
+      <w:r>
+        <w:rPr>
+          <w:rFonts w:cs="Times New Roman"/>
+        </w:rPr>
+        <w:t>______________________</w:t>
+      </w:r>
+    </w:p>
+    <w:p>
+      <w:pPr>
+        <w:spacing w:after="240"/>
+        <w:jc w:val="both"/>
+        <w:rPr>
+          <w:rFonts w:cs="Times New Roman"/>
+        </w:rPr>
+      </w:pPr>
+      <w:r>
+        <w:rPr>
+          <w:rFonts w:cs="Times New Roman"/>
+        </w:rPr>
+        <w:t>v_field_end</w:t>
+      </w:r>
+    </w:p>
+    <w:p>
+      <w:pPr>
+        <w:spacing w:after="240"/>
+        <w:jc w:val="both"/>
+        <w:rPr>
+          <w:rFonts w:cs="Times New Roman"/>
+        </w:rPr>
+      </w:pPr>
+      <w:r>
+        <w:rPr>
+          <w:rFonts w:cs="Times New Roman"/>
+        </w:rPr>
+        <w:t>v_sigs_end</w:t>
+      </w:r>
+    </w:p>
+    <w:p>
+      <w:pPr>
+        <w:spacing w:after="240"/>
+        <w:jc w:val="both"/>
+        <w:rPr>
+          <w:rFonts w:cs="Times New Roman"/>
+        </w:rPr>
+      </w:pPr>
+      <w:r>
+        <w:rPr>
+          <w:rFonts w:cs="Times New Roman"/>
+        </w:rPr>
+        <w:t>v_field_end</w:t>
+      </w:r>
+    </w:p>
     <w:sectPr>
-      <w:footerReference w:type="even" r:id="rId8"/>
-      <w:footerReference w:type="default" r:id="rId9"/>
-      <w:footerReference w:type="first" r:id="rId10"/>
+      <w:footerReference w:type="first" r:id="rId11"/>
       <w:pgSz w:w="12240" w:h="15840"/>
       <w:pgMar w:top="1440" w:right="1440" w:bottom="1440" w:left="1440" w:header="720" w:footer="720" w:gutter="0"/>
       <w:cols w:space="720"/>
@@ -1474,7 +2345,7 @@
         <w:rStyle w:val="PageNumber"/>
         <w:noProof/>
       </w:rPr>
-      <w:t>2</w:t>
+      <w:t>4</w:t>
     </w:r>
     <w:r>
       <w:rPr>
@@ -1526,6 +2397,50 @@
 </file>
 
 <file path=word/footer3.xml><?xml version="1.0" encoding="utf-8"?>
+<w:ftr xmlns:wpc="http://schemas.microsoft.com/office/word/2010/wordprocessingCanvas" xmlns:mo="http://schemas.microsoft.com/office/mac/office/2008/main" xmlns:mc="http://schemas.openxmlformats.org/markup-compatibility/2006" xmlns:mv="urn:schemas-microsoft-com:mac:vml" xmlns:o="urn:schemas-microsoft-com:office:office" xmlns:r="http://schemas.openxmlformats.org/officeDocument/2006/relationships" xmlns:m="http://schemas.openxmlformats.org/officeDocument/2006/math" xmlns:v="urn:schemas-microsoft-com:vml" xmlns:wp14="http://schemas.microsoft.com/office/word/2010/wordprocessingDrawing" xmlns:wp="http://schemas.openxmlformats.org/drawingml/2006/wordprocessingDrawing" xmlns:w10="urn:schemas-microsoft-com:office:word" xmlns:w="http://schemas.openxmlformats.org/wordprocessingml/2006/main" xmlns:w14="http://schemas.microsoft.com/office/word/2010/wordml" xmlns:wpg="http://schemas.microsoft.com/office/word/2010/wordprocessingGroup" xmlns:wpi="http://schemas.microsoft.com/office/word/2010/wordprocessingInk" xmlns:wne="http://schemas.microsoft.com/office/word/2006/wordml" xmlns:wps="http://schemas.microsoft.com/office/word/2010/wordprocessingShape" mc:Ignorable="w14 wp14">
+  <w:p>
+    <w:pPr>
+      <w:pStyle w:val="Footer"/>
+      <w:rPr>
+        <w:sz w:val="16"/>
+        <w:szCs w:val="16"/>
+      </w:rPr>
+    </w:pPr>
+    <w:r>
+      <w:rPr>
+        <w:sz w:val="16"/>
+        <w:szCs w:val="16"/>
+      </w:rPr>
+      <w:t>TechStars.org - Series AA Model Term Sheet</w:t>
+    </w:r>
+    <w:r>
+      <w:rPr>
+        <w:sz w:val="16"/>
+        <w:szCs w:val="16"/>
+      </w:rPr>
+      <w:t xml:space="preserve"> – Valcu scripted</w:t>
+    </w:r>
+  </w:p>
+  <w:p>
+    <w:pPr>
+      <w:pStyle w:val="Footer"/>
+      <w:rPr>
+        <w:sz w:val="16"/>
+        <w:szCs w:val="16"/>
+      </w:rPr>
+    </w:pPr>
+    <w:r>
+      <w:rPr>
+        <w:sz w:val="16"/>
+        <w:szCs w:val="16"/>
+      </w:rPr>
+      <w:t>v_field_doc_template_id | v_field_file_store_id</w:t>
+    </w:r>
+  </w:p>
+</w:ftr>
+</file>
+
+<file path=word/footer4.xml><?xml version="1.0" encoding="utf-8"?>
 <w:ftr xmlns:wpc="http://schemas.microsoft.com/office/word/2010/wordprocessingCanvas" xmlns:mo="http://schemas.microsoft.com/office/mac/office/2008/main" xmlns:mc="http://schemas.openxmlformats.org/markup-compatibility/2006" xmlns:mv="urn:schemas-microsoft-com:mac:vml" xmlns:o="urn:schemas-microsoft-com:office:office" xmlns:r="http://schemas.openxmlformats.org/officeDocument/2006/relationships" xmlns:m="http://schemas.openxmlformats.org/officeDocument/2006/math" xmlns:v="urn:schemas-microsoft-com:vml" xmlns:wp14="http://schemas.microsoft.com/office/word/2010/wordprocessingDrawing" xmlns:wp="http://schemas.openxmlformats.org/drawingml/2006/wordprocessingDrawing" xmlns:w10="urn:schemas-microsoft-com:office:word" xmlns:w="http://schemas.openxmlformats.org/wordprocessingml/2006/main" xmlns:w14="http://schemas.microsoft.com/office/word/2010/wordml" xmlns:wpg="http://schemas.microsoft.com/office/word/2010/wordprocessingGroup" xmlns:wpi="http://schemas.microsoft.com/office/word/2010/wordprocessingInk" xmlns:wne="http://schemas.microsoft.com/office/word/2006/wordml" xmlns:wps="http://schemas.microsoft.com/office/word/2010/wordprocessingShape" mc:Ignorable="w14 wp14">
   <w:p>
     <w:pPr>

</xml_diff>

<commit_message>
Commit from valcu.co on Thursday at 11:53 am EDT
</commit_message>
<xml_diff>
--- a/Series AA Preferred Stock Financing Term Sheet.docx
+++ b/Series AA Preferred Stock Financing Term Sheet.docx
@@ -197,7 +197,6 @@
           </w:tcPr>
           <w:p>
             <w:pPr>
-              <w:jc w:val="both"/>
               <w:rPr>
                 <w:rFonts w:cs="Times New Roman"/>
               </w:rPr>
@@ -279,7 +278,6 @@
           <w:p>
             <w:pPr>
               <w:spacing w:after="240"/>
-              <w:jc w:val="both"/>
               <w:rPr>
                 <w:rFonts w:cs="Times New Roman"/>
               </w:rPr>
@@ -308,7 +306,13 @@
               <w:rPr>
                 <w:rFonts w:cs="Times New Roman"/>
               </w:rPr>
-              <w:t>v_field_outstanding_founder_common_shares_number</w:t>
+              <w:t>v_field_outstanding_founder_common_</w:t>
+            </w:r>
+            <w:r>
+              <w:rPr>
+                <w:rFonts w:cs="Times New Roman"/>
+              </w:rPr>
+              <w:t>number_shares</w:t>
             </w:r>
           </w:p>
         </w:tc>
@@ -361,7 +365,6 @@
           <w:p>
             <w:pPr>
               <w:spacing w:after="240"/>
-              <w:jc w:val="both"/>
               <w:rPr>
                 <w:rFonts w:cs="Times New Roman"/>
               </w:rPr>
@@ -376,7 +379,13 @@
               <w:rPr>
                 <w:rFonts w:cs="Times New Roman"/>
               </w:rPr>
-              <w:t>Stock Option Plan</w:t>
+              <w:t>Stock Option</w:t>
+            </w:r>
+            <w:r>
+              <w:rPr>
+                <w:rFonts w:cs="Times New Roman"/>
+              </w:rPr>
+              <w:t>s</w:t>
             </w:r>
           </w:p>
         </w:tc>
@@ -396,7 +405,13 @@
               <w:rPr>
                 <w:rFonts w:cs="Times New Roman"/>
               </w:rPr>
-              <w:t>v_field_granted_option_shares_number</w:t>
+              <w:t>v_field_granted_option_</w:t>
+            </w:r>
+            <w:r>
+              <w:rPr>
+                <w:rFonts w:cs="Times New Roman"/>
+              </w:rPr>
+              <w:t>number_shares</w:t>
             </w:r>
           </w:p>
         </w:tc>
@@ -416,7 +431,13 @@
               <w:rPr>
                 <w:rFonts w:cs="Times New Roman"/>
               </w:rPr>
-              <w:t>v_field_granted_option_shares_ percent</w:t>
+              <w:t>v_field_granted_option_shares_</w:t>
+            </w:r>
+            <w:r>
+              <w:rPr>
+                <w:rFonts w:cs="Times New Roman"/>
+              </w:rPr>
+              <w:t>percent</w:t>
             </w:r>
           </w:p>
         </w:tc>
@@ -449,7 +470,6 @@
           <w:p>
             <w:pPr>
               <w:spacing w:after="240"/>
-              <w:jc w:val="both"/>
               <w:rPr>
                 <w:rFonts w:cs="Times New Roman"/>
               </w:rPr>
@@ -476,7 +496,19 @@
               <w:rPr>
                 <w:rFonts w:cs="Times New Roman"/>
               </w:rPr>
-              <w:t>Option Plan</w:t>
+              <w:t>Option</w:t>
+            </w:r>
+            <w:r>
+              <w:rPr>
+                <w:rFonts w:cs="Times New Roman"/>
+              </w:rPr>
+              <w:t xml:space="preserve"> under</w:t>
+            </w:r>
+            <w:r>
+              <w:rPr>
+                <w:rFonts w:cs="Times New Roman"/>
+              </w:rPr>
+              <w:t xml:space="preserve"> Plan</w:t>
             </w:r>
           </w:p>
         </w:tc>
@@ -496,7 +528,13 @@
               <w:rPr>
                 <w:rFonts w:cs="Times New Roman"/>
               </w:rPr>
-              <w:t>v_field_available_option_shares_number</w:t>
+              <w:t>v_field_available_option_</w:t>
+            </w:r>
+            <w:r>
+              <w:rPr>
+                <w:rFonts w:cs="Times New Roman"/>
+              </w:rPr>
+              <w:t>number_shares</w:t>
             </w:r>
           </w:p>
         </w:tc>
@@ -516,7 +554,19 @@
               <w:rPr>
                 <w:rFonts w:cs="Times New Roman"/>
               </w:rPr>
-              <w:t>v_field_available_option_shares_ percent</w:t>
+              <w:t>v</w:t>
+            </w:r>
+            <w:r>
+              <w:rPr>
+                <w:rFonts w:cs="Times New Roman"/>
+              </w:rPr>
+              <w:t>_field_available_option_shares_</w:t>
+            </w:r>
+            <w:r>
+              <w:rPr>
+                <w:rFonts w:cs="Times New Roman"/>
+              </w:rPr>
+              <w:t>percent</w:t>
             </w:r>
           </w:p>
         </w:tc>
@@ -549,11 +599,16 @@
           <w:p>
             <w:pPr>
               <w:spacing w:after="240"/>
-              <w:jc w:val="both"/>
-              <w:rPr>
-                <w:rFonts w:cs="Times New Roman"/>
-              </w:rPr>
-            </w:pPr>
+              <w:rPr>
+                <w:rFonts w:cs="Times New Roman"/>
+              </w:rPr>
+            </w:pPr>
+            <w:r>
+              <w:rPr>
+                <w:rFonts w:cs="Times New Roman"/>
+              </w:rPr>
+              <w:t xml:space="preserve">v_field_separate_out_incubator_accelerator_shares_applicability </w:t>
+            </w:r>
             <w:r>
               <w:rPr>
                 <w:rFonts w:cs="Times New Roman"/>
@@ -578,7 +633,13 @@
               <w:rPr>
                 <w:rFonts w:cs="Times New Roman"/>
               </w:rPr>
-              <w:t>v_field_incubator_accelerator_shares_number</w:t>
+              <w:t>v_field_incubator_accelerator_</w:t>
+            </w:r>
+            <w:r>
+              <w:rPr>
+                <w:rFonts w:cs="Times New Roman"/>
+              </w:rPr>
+              <w:t>number_shares</w:t>
             </w:r>
           </w:p>
         </w:tc>
@@ -598,7 +659,19 @@
               <w:rPr>
                 <w:rFonts w:cs="Times New Roman"/>
               </w:rPr>
-              <w:t>v_field_incubator_accelerator_shares_ percent</w:t>
+              <w:t>v_fiel</w:t>
+            </w:r>
+            <w:r>
+              <w:rPr>
+                <w:rFonts w:cs="Times New Roman"/>
+              </w:rPr>
+              <w:t>d_incubator_accelerator_shares_</w:t>
+            </w:r>
+            <w:r>
+              <w:rPr>
+                <w:rFonts w:cs="Times New Roman"/>
+              </w:rPr>
+              <w:t>percent</w:t>
             </w:r>
           </w:p>
         </w:tc>
@@ -618,7 +691,31 @@
               <w:rPr>
                 <w:rFonts w:cs="Times New Roman"/>
               </w:rPr>
+              <w:t>v_field_use_share_class_other_than_common_for_incubator_accelerator_shares_applicability v_field_incubator_accelerator_</w:t>
+            </w:r>
+            <w:r>
+              <w:rPr>
+                <w:rFonts w:cs="Times New Roman"/>
+              </w:rPr>
+              <w:t>share_class</w:t>
+            </w:r>
+            <w:r>
+              <w:rPr>
+                <w:rFonts w:cs="Times New Roman"/>
+              </w:rPr>
+              <w:t xml:space="preserve"> v_field_else </w:t>
+            </w:r>
+            <w:r>
+              <w:rPr>
+                <w:rFonts w:cs="Times New Roman"/>
+              </w:rPr>
               <w:t>Common</w:t>
+            </w:r>
+            <w:r>
+              <w:rPr>
+                <w:rFonts w:cs="Times New Roman"/>
+              </w:rPr>
+              <w:t xml:space="preserve"> v_field_end</w:t>
             </w:r>
           </w:p>
         </w:tc>
@@ -631,11 +728,16 @@
           <w:p>
             <w:pPr>
               <w:spacing w:after="240"/>
-              <w:jc w:val="both"/>
-              <w:rPr>
-                <w:rFonts w:cs="Times New Roman"/>
-              </w:rPr>
-            </w:pPr>
+              <w:rPr>
+                <w:rFonts w:cs="Times New Roman"/>
+              </w:rPr>
+            </w:pPr>
+            <w:r>
+              <w:rPr>
+                <w:rFonts w:cs="Times New Roman"/>
+              </w:rPr>
+              <w:t xml:space="preserve">v_field_table_row_end </w:t>
+            </w:r>
             <w:r>
               <w:rPr>
                 <w:rFonts w:cs="Times New Roman"/>
@@ -660,7 +762,13 @@
               <w:rPr>
                 <w:rFonts w:cs="Times New Roman"/>
               </w:rPr>
-              <w:t>v_field_investor_shares_number</w:t>
+              <w:t>v_field_investor_</w:t>
+            </w:r>
+            <w:r>
+              <w:rPr>
+                <w:rFonts w:cs="Times New Roman"/>
+              </w:rPr>
+              <w:t>number_shares</w:t>
             </w:r>
           </w:p>
         </w:tc>
@@ -680,7 +788,13 @@
               <w:rPr>
                 <w:rFonts w:cs="Times New Roman"/>
               </w:rPr>
-              <w:t>v_field_investor_shares_ percent</w:t>
+              <w:t>v_field_investor_shares_</w:t>
+            </w:r>
+            <w:r>
+              <w:rPr>
+                <w:rFonts w:cs="Times New Roman"/>
+              </w:rPr>
+              <w:t>percent</w:t>
             </w:r>
           </w:p>
         </w:tc>
@@ -713,7 +827,6 @@
           <w:p>
             <w:pPr>
               <w:spacing w:after="240"/>
-              <w:jc w:val="both"/>
               <w:rPr>
                 <w:rFonts w:cs="Times New Roman"/>
               </w:rPr>
@@ -742,7 +855,13 @@
               <w:rPr>
                 <w:rFonts w:cs="Times New Roman"/>
               </w:rPr>
-              <w:t>v_field_total_shares_number</w:t>
+              <w:t>v_field_total_</w:t>
+            </w:r>
+            <w:r>
+              <w:rPr>
+                <w:rFonts w:cs="Times New Roman"/>
+              </w:rPr>
+              <w:t>number_shares</w:t>
             </w:r>
           </w:p>
         </w:tc>
@@ -823,6 +942,7 @@
         <w:rPr>
           <w:rFonts w:cs="Times New Roman"/>
         </w:rPr>
+        <w:lastRenderedPageBreak/>
         <w:t>The Company proposes a private placement of shares of Series AA convertible preferred stock to a limited number of “accredited” in</w:t>
       </w:r>
       <w:r>
@@ -858,6 +978,25 @@
           <w:p>
             <w:pPr>
               <w:spacing w:after="240"/>
+              <w:rPr>
+                <w:rFonts w:cs="Times New Roman"/>
+              </w:rPr>
+            </w:pPr>
+            <w:r>
+              <w:rPr>
+                <w:rFonts w:cs="Times New Roman"/>
+              </w:rPr>
+              <w:t>Number of Series AA Shares Offered:</w:t>
+            </w:r>
+          </w:p>
+        </w:tc>
+        <w:tc>
+          <w:tcPr>
+            <w:tcW w:w="5598" w:type="dxa"/>
+          </w:tcPr>
+          <w:p>
+            <w:pPr>
+              <w:spacing w:after="240"/>
               <w:jc w:val="both"/>
               <w:rPr>
                 <w:rFonts w:cs="Times New Roman"/>
@@ -867,33 +1006,19 @@
               <w:rPr>
                 <w:rFonts w:cs="Times New Roman"/>
               </w:rPr>
-              <w:t>Number of Series AA Shares Offered:</w:t>
-            </w:r>
-          </w:p>
-        </w:tc>
-        <w:tc>
-          <w:tcPr>
-            <w:tcW w:w="5598" w:type="dxa"/>
-          </w:tcPr>
-          <w:p>
-            <w:pPr>
-              <w:spacing w:after="240"/>
-              <w:jc w:val="both"/>
-              <w:rPr>
-                <w:rFonts w:cs="Times New Roman"/>
-              </w:rPr>
-            </w:pPr>
-            <w:r>
-              <w:rPr>
-                <w:rFonts w:cs="Times New Roman"/>
-              </w:rPr>
               <w:t xml:space="preserve">Up to </w:t>
             </w:r>
             <w:r>
               <w:rPr>
                 <w:rFonts w:cs="Times New Roman"/>
               </w:rPr>
-              <w:t>v_field_investor_shares_number</w:t>
+              <w:t>v_field_investor_</w:t>
+            </w:r>
+            <w:r>
+              <w:rPr>
+                <w:rFonts w:cs="Times New Roman"/>
+              </w:rPr>
+              <w:t>number_shares</w:t>
             </w:r>
             <w:r>
               <w:rPr>
@@ -912,6 +1037,25 @@
           <w:p>
             <w:pPr>
               <w:spacing w:after="240"/>
+              <w:rPr>
+                <w:rFonts w:cs="Times New Roman"/>
+              </w:rPr>
+            </w:pPr>
+            <w:r>
+              <w:rPr>
+                <w:rFonts w:cs="Times New Roman"/>
+              </w:rPr>
+              <w:t>Price Per Series AA Share:</w:t>
+            </w:r>
+          </w:p>
+        </w:tc>
+        <w:tc>
+          <w:tcPr>
+            <w:tcW w:w="5598" w:type="dxa"/>
+          </w:tcPr>
+          <w:p>
+            <w:pPr>
+              <w:spacing w:after="240"/>
               <w:jc w:val="both"/>
               <w:rPr>
                 <w:rFonts w:cs="Times New Roman"/>
@@ -921,34 +1065,6 @@
               <w:rPr>
                 <w:rFonts w:cs="Times New Roman"/>
               </w:rPr>
-              <w:t xml:space="preserve">Price Per Series AA </w:t>
-            </w:r>
-            <w:r>
-              <w:rPr>
-                <w:rFonts w:cs="Times New Roman"/>
-              </w:rPr>
-              <w:lastRenderedPageBreak/>
-              <w:t>Share:</w:t>
-            </w:r>
-          </w:p>
-        </w:tc>
-        <w:tc>
-          <w:tcPr>
-            <w:tcW w:w="5598" w:type="dxa"/>
-          </w:tcPr>
-          <w:p>
-            <w:pPr>
-              <w:spacing w:after="240"/>
-              <w:jc w:val="both"/>
-              <w:rPr>
-                <w:rFonts w:cs="Times New Roman"/>
-              </w:rPr>
-            </w:pPr>
-            <w:r>
-              <w:rPr>
-                <w:rFonts w:cs="Times New Roman"/>
-              </w:rPr>
-              <w:lastRenderedPageBreak/>
               <w:t>v_field_original_issue_price_precise_dollar_per_share</w:t>
             </w:r>
             <w:r>
@@ -968,14 +1084,7 @@
               <w:rPr>
                 <w:rFonts w:cs="Times New Roman"/>
               </w:rPr>
-              <w:t>”).  The Original Purchase Price represents a post-</w:t>
-            </w:r>
-            <w:r>
-              <w:rPr>
-                <w:rFonts w:cs="Times New Roman"/>
-              </w:rPr>
-              <w:lastRenderedPageBreak/>
-              <w:t xml:space="preserve">money valuation of </w:t>
+              <w:t xml:space="preserve">”).  The Original Purchase Price represents a post-money valuation of </w:t>
             </w:r>
             <w:r>
               <w:rPr>
@@ -1000,16 +1109,14 @@
           <w:p>
             <w:pPr>
               <w:spacing w:after="240"/>
-              <w:jc w:val="both"/>
-              <w:rPr>
-                <w:rFonts w:cs="Times New Roman"/>
-              </w:rPr>
-            </w:pPr>
-            <w:r>
-              <w:rPr>
-                <w:rFonts w:cs="Times New Roman"/>
-              </w:rPr>
-              <w:lastRenderedPageBreak/>
+              <w:rPr>
+                <w:rFonts w:cs="Times New Roman"/>
+              </w:rPr>
+            </w:pPr>
+            <w:r>
+              <w:rPr>
+                <w:rFonts w:cs="Times New Roman"/>
+              </w:rPr>
               <w:t>Total Amount of Offering:</w:t>
             </w:r>
           </w:p>
@@ -1079,7 +1186,6 @@
           <w:p>
             <w:pPr>
               <w:spacing w:after="240"/>
-              <w:jc w:val="both"/>
               <w:rPr>
                 <w:rFonts w:cs="Times New Roman"/>
               </w:rPr>
@@ -1125,6 +1231,7 @@
                 <w:ilvl w:val="0"/>
                 <w:numId w:val="0"/>
               </w:numPr>
+              <w:jc w:val="left"/>
             </w:pPr>
             <w:r>
               <w:t>Liquidation Preference:</w:t>
@@ -1172,7 +1279,6 @@
           <w:p>
             <w:pPr>
               <w:spacing w:after="240"/>
-              <w:jc w:val="both"/>
               <w:rPr>
                 <w:rFonts w:cs="Times New Roman"/>
               </w:rPr>
@@ -1239,6 +1345,25 @@
           <w:p>
             <w:pPr>
               <w:spacing w:after="240"/>
+              <w:rPr>
+                <w:rFonts w:cs="Times New Roman"/>
+              </w:rPr>
+            </w:pPr>
+            <w:r>
+              <w:rPr>
+                <w:rFonts w:cs="Times New Roman"/>
+              </w:rPr>
+              <w:t>Board of Directors:</w:t>
+            </w:r>
+          </w:p>
+        </w:tc>
+        <w:tc>
+          <w:tcPr>
+            <w:tcW w:w="5598" w:type="dxa"/>
+          </w:tcPr>
+          <w:p>
+            <w:pPr>
+              <w:spacing w:after="240"/>
               <w:jc w:val="both"/>
               <w:rPr>
                 <w:rFonts w:cs="Times New Roman"/>
@@ -1248,26 +1373,6 @@
               <w:rPr>
                 <w:rFonts w:cs="Times New Roman"/>
               </w:rPr>
-              <w:t>Board of Directors:</w:t>
-            </w:r>
-          </w:p>
-        </w:tc>
-        <w:tc>
-          <w:tcPr>
-            <w:tcW w:w="5598" w:type="dxa"/>
-          </w:tcPr>
-          <w:p>
-            <w:pPr>
-              <w:spacing w:after="240"/>
-              <w:jc w:val="both"/>
-              <w:rPr>
-                <w:rFonts w:cs="Times New Roman"/>
-              </w:rPr>
-            </w:pPr>
-            <w:r>
-              <w:rPr>
-                <w:rFonts w:cs="Times New Roman"/>
-              </w:rPr>
               <w:t xml:space="preserve">v_field_custom_board_terms_applicability </w:t>
             </w:r>
             <w:r>
@@ -1280,7 +1385,19 @@
               <w:rPr>
                 <w:rFonts w:cs="Times New Roman"/>
               </w:rPr>
-              <w:t>v_field_board_seats_number</w:t>
+              <w:t>v_field_board</w:t>
+            </w:r>
+            <w:r>
+              <w:rPr>
+                <w:rFonts w:cs="Times New Roman"/>
+              </w:rPr>
+              <w:t>_number</w:t>
+            </w:r>
+            <w:r>
+              <w:rPr>
+                <w:rFonts w:cs="Times New Roman"/>
+              </w:rPr>
+              <w:t>_seats</w:t>
             </w:r>
             <w:r>
               <w:rPr>
@@ -1328,7 +1445,13 @@
               <w:rPr>
                 <w:rFonts w:cs="Times New Roman"/>
               </w:rPr>
-              <w:t xml:space="preserve"> v_field_end v_field_comm_conjunctive v_field_end</w:t>
+              <w:t xml:space="preserve"> v_field_end v_field_semicolon</w:t>
+            </w:r>
+            <w:r>
+              <w:rPr>
+                <w:rFonts w:cs="Times New Roman"/>
+              </w:rPr>
+              <w:t>_conjunctive v_field_end</w:t>
             </w:r>
             <w:r>
               <w:rPr>
@@ -1425,7 +1548,6 @@
           <w:p>
             <w:pPr>
               <w:spacing w:after="240"/>
-              <w:jc w:val="both"/>
               <w:rPr>
                 <w:rFonts w:cs="Times New Roman"/>
               </w:rPr>
@@ -1467,7 +1589,6 @@
           <w:p>
             <w:pPr>
               <w:spacing w:after="240"/>
-              <w:jc w:val="both"/>
               <w:rPr>
                 <w:rFonts w:cs="Times New Roman"/>
               </w:rPr>
@@ -1509,7 +1630,6 @@
           <w:p>
             <w:pPr>
               <w:spacing w:after="240"/>
-              <w:jc w:val="both"/>
               <w:rPr>
                 <w:rFonts w:cs="Times New Roman"/>
               </w:rPr>
@@ -1575,7 +1695,6 @@
           <w:p>
             <w:pPr>
               <w:spacing w:after="240"/>
-              <w:jc w:val="both"/>
               <w:rPr>
                 <w:rFonts w:cs="Times New Roman"/>
               </w:rPr>
@@ -1654,7 +1773,6 @@
           <w:p>
             <w:pPr>
               <w:spacing w:after="240"/>
-              <w:jc w:val="both"/>
               <w:rPr>
                 <w:rFonts w:cs="Times New Roman"/>
               </w:rPr>
@@ -1696,7 +1814,6 @@
           <w:p>
             <w:pPr>
               <w:spacing w:after="240"/>
-              <w:jc w:val="both"/>
               <w:rPr>
                 <w:rFonts w:cs="Times New Roman"/>
               </w:rPr>
@@ -1738,7 +1855,6 @@
           <w:p>
             <w:pPr>
               <w:spacing w:after="240"/>
-              <w:jc w:val="both"/>
               <w:rPr>
                 <w:rFonts w:cs="Times New Roman"/>
               </w:rPr>
@@ -1811,6 +1927,14 @@
         </w:rPr>
         <w:t>v_field_custom_additional_terms_language</w:t>
       </w:r>
+      <w:r>
+        <w:rPr>
+          <w:rFonts w:cs="Times New Roman"/>
+        </w:rPr>
+        <w:t>_no_period.</w:t>
+      </w:r>
+      <w:bookmarkStart w:id="0" w:name="_GoBack"/>
+      <w:bookmarkEnd w:id="0"/>
     </w:p>
     <w:p>
       <w:pPr>
@@ -2117,14 +2241,7 @@
           <w:rFonts w:cs="Times New Roman"/>
           <w:b/>
         </w:rPr>
-        <w:t>v_sigs_investors</w:t>
-      </w:r>
-      <w:r>
-        <w:rPr>
-          <w:rFonts w:cs="Times New Roman"/>
-          <w:b/>
-        </w:rPr>
-        <w:t>_hashed_name_upcase</w:t>
+        <w:t>v_sigs_investors_hashed_name_upcase</w:t>
       </w:r>
     </w:p>
     <w:p>
@@ -2169,8 +2286,6 @@
         </w:rPr>
         <w:t>Name:</w:t>
       </w:r>
-      <w:bookmarkStart w:id="0" w:name="_GoBack"/>
-      <w:bookmarkEnd w:id="0"/>
       <w:r>
         <w:rPr>
           <w:rFonts w:cs="Times New Roman"/>

</xml_diff>